<commit_message>
Atualização das interfaces do UC09
</commit_message>
<xml_diff>
--- a/Especificações de Casos de Uso/UC9 - Calcular Pagamento de Professores.docx
+++ b/Especificações de Casos de Uso/UC9 - Calcular Pagamento de Professores.docx
@@ -384,186 +384,18 @@
         <w:t xml:space="preserve">Sistema </w:t>
       </w:r>
       <w:r>
-        <w:t xml:space="preserve">verifica se a data está entre o primeiro e o quinto dia útil do mês. Em seguida, exibe a mensagem: “Será processado o pagamento referente ao mês de MMMM/AAAA. Deseja </w:t>
-      </w:r>
-      <w:proofErr w:type="gramStart"/>
-      <w:r>
-        <w:t>Continuar?”</w:t>
-      </w:r>
-      <w:proofErr w:type="gramEnd"/>
-      <w:r>
-        <w:t>.</w:t>
-      </w:r>
-    </w:p>
-    <w:p>
-      <w:pPr>
-        <w:pStyle w:val="Ttulo3"/>
-        <w:ind w:left="993" w:hanging="596"/>
-      </w:pPr>
-      <w:r>
-        <w:t>Administrador seleciona Continuar.</w:t>
-      </w:r>
-    </w:p>
-    <w:p>
-      <w:pPr>
-        <w:pStyle w:val="Ttulo3"/>
-        <w:ind w:left="993" w:hanging="596"/>
-      </w:pPr>
-      <w:r>
-        <w:t>Sistema efetua o cálculo conforme fórmula descrita a seguir:</w:t>
-      </w:r>
-    </w:p>
-    <w:p>
-      <w:pPr>
-        <w:pStyle w:val="Ttulo3"/>
-        <w:ind w:left="993" w:hanging="596"/>
-      </w:pPr>
-      <w:r>
-        <w:t>Sistema exibe listagem dos valores devidos, contendo: Nome do Professor, Quantidade de Soluções Válidas Publicadas e Valor a Receber, conforme Interface I.</w:t>
-      </w:r>
-    </w:p>
-    <w:p>
-      <w:pPr>
-        <w:pStyle w:val="Ttulo3"/>
-        <w:ind w:left="993" w:hanging="596"/>
-      </w:pPr>
-      <w:bookmarkStart w:id="14" w:name="_5.2.2_S02_Pesquisar"/>
-      <w:bookmarkStart w:id="15" w:name="_5.2.2_S02_Alterar"/>
-      <w:bookmarkEnd w:id="14"/>
-      <w:bookmarkEnd w:id="15"/>
-      <w:r>
-        <w:rPr>
-          <w:rFonts w:cs="Arial"/>
-        </w:rPr>
-        <w:t xml:space="preserve">           </w:t>
-      </w:r>
-      <w:r>
-        <w:t>Administrador confirma o pagamento</w:t>
-      </w:r>
-    </w:p>
-    <w:p>
-      <w:pPr>
-        <w:pStyle w:val="Ttulo3"/>
-        <w:ind w:left="993" w:hanging="596"/>
-      </w:pPr>
-      <w:r>
-        <w:t xml:space="preserve">Sistema aciona o UC14 para que os valores sejam creditados aos professores via </w:t>
-      </w:r>
-      <w:proofErr w:type="spellStart"/>
-      <w:r>
-        <w:t>PagSeguro</w:t>
-      </w:r>
-      <w:proofErr w:type="spellEnd"/>
-      <w:r>
-        <w:t>.</w:t>
-      </w:r>
-    </w:p>
-    <w:p>
-      <w:pPr>
-        <w:pStyle w:val="Recuonormal"/>
-        <w:jc w:val="both"/>
-        <w:rPr>
-          <w:rFonts w:ascii="Arial" w:hAnsi="Arial" w:cs="Arial"/>
-          <w:lang w:val="pt-BR"/>
-        </w:rPr>
-      </w:pPr>
-    </w:p>
-    <w:p>
-      <w:pPr>
-        <w:pStyle w:val="Ttulo2"/>
-        <w:tabs>
-          <w:tab w:val="clear" w:pos="6313"/>
-        </w:tabs>
-        <w:ind w:left="426"/>
-        <w:rPr>
-          <w:rFonts w:ascii="Arial" w:hAnsi="Arial" w:cs="Arial"/>
-        </w:rPr>
-      </w:pPr>
-      <w:r>
-        <w:rPr>
-          <w:rFonts w:ascii="Arial" w:hAnsi="Arial" w:cs="Arial"/>
-        </w:rPr>
-        <w:t>Fluxos de Exceção</w:t>
-      </w:r>
-    </w:p>
-    <w:p>
-      <w:pPr>
-        <w:pStyle w:val="Ttulo3"/>
-        <w:ind w:left="1418" w:hanging="1021"/>
-      </w:pPr>
-      <w:r>
-        <w:t>Caso a data não esteja entre o primeiro e o quinto dia útil do mês, o sistema exibe a mensagem: “Data atual não permite cálculo do pagamento”. Caso o pagamento já tenha sido processado para o mês corrente, exibe a mensagem: “Pagamento já processado para o mês corrente”.</w:t>
-      </w:r>
-    </w:p>
-    <w:p>
-      <w:pPr>
-        <w:rPr>
-          <w:lang w:val="pt-BR"/>
-        </w:rPr>
-      </w:pPr>
-    </w:p>
-    <w:p>
-      <w:pPr>
-        <w:pStyle w:val="Recuonormal"/>
-        <w:jc w:val="both"/>
-        <w:rPr>
-          <w:rFonts w:ascii="Arial" w:hAnsi="Arial" w:cs="Arial"/>
-          <w:lang w:val="pt-BR"/>
-        </w:rPr>
-      </w:pPr>
-    </w:p>
-    <w:p>
-      <w:pPr>
-        <w:pStyle w:val="Ttulo1"/>
-        <w:rPr>
-          <w:rFonts w:cs="Arial"/>
-        </w:rPr>
-      </w:pPr>
-      <w:bookmarkStart w:id="16" w:name="_Toc350264737"/>
-      <w:r>
-        <w:rPr>
-          <w:rFonts w:cs="Arial"/>
-        </w:rPr>
-        <w:lastRenderedPageBreak/>
-        <w:t>Detalhamento das Interfaces com o Usuário</w:t>
-      </w:r>
-      <w:bookmarkEnd w:id="16"/>
-    </w:p>
-    <w:p>
-      <w:pPr>
-        <w:pStyle w:val="Ttulo2"/>
-        <w:tabs>
-          <w:tab w:val="clear" w:pos="6313"/>
-        </w:tabs>
-        <w:ind w:left="426"/>
-        <w:rPr>
-          <w:rFonts w:ascii="Arial" w:hAnsi="Arial" w:cs="Arial"/>
-        </w:rPr>
-      </w:pPr>
-      <w:r>
-        <w:rPr>
-          <w:rFonts w:ascii="Arial" w:hAnsi="Arial" w:cs="Arial"/>
-        </w:rPr>
-        <w:t xml:space="preserve">Interface I01 – </w:t>
-      </w:r>
-      <w:r>
-        <w:rPr>
-          <w:rFonts w:ascii="Arial" w:hAnsi="Arial" w:cs="Arial"/>
-        </w:rPr>
-        <w:t>Tela Inicial do Sistema</w:t>
-      </w:r>
-    </w:p>
-    <w:p>
-      <w:pPr>
-        <w:pStyle w:val="Ttulo3"/>
-      </w:pPr>
-      <w:r>
-        <w:t>Esboço da Interface</w:t>
-      </w:r>
-    </w:p>
-    <w:p>
-      <w:pPr>
-        <w:ind w:left="709"/>
+        <w:t xml:space="preserve">verifica se a data está entre o primeiro e o quinto dia útil do mês. Em seguida, exibe a mensagem: “Será processado o pagamento referente ao mês de MMMM/AAAA. </w:t>
+      </w:r>
+      <w:r>
+        <w:t>Deseja continuar? ”</w:t>
+      </w:r>
+      <w:r>
+        <w:t>, conforme Interface I01.</w:t>
+      </w:r>
+    </w:p>
+    <w:p>
+      <w:pPr>
+        <w:ind w:left="993"/>
         <w:rPr>
           <w:lang w:val="pt-BR"/>
         </w:rPr>
@@ -575,10 +407,10 @@
           <w:lang w:val="pt-BR" w:eastAsia="pt-BR"/>
         </w:rPr>
         <w:drawing>
-          <wp:inline distT="0" distB="0" distL="0" distR="0" wp14:anchorId="6D7B96F3" wp14:editId="6B6DF847">
-            <wp:extent cx="3839313" cy="1035050"/>
-            <wp:effectExtent l="0" t="0" r="0" b="0"/>
-            <wp:docPr id="1" name="Imagem 1"/>
+          <wp:inline distT="0" distB="0" distL="0" distR="0" wp14:anchorId="2EDCB087" wp14:editId="7F31E3F0">
+            <wp:extent cx="4640239" cy="1044193"/>
+            <wp:effectExtent l="0" t="0" r="8255" b="3810"/>
+            <wp:docPr id="2" name="Imagem 2"/>
             <wp:cNvGraphicFramePr>
               <a:graphicFrameLocks xmlns:a="http://schemas.openxmlformats.org/drawingml/2006/main" noChangeAspect="1"/>
             </wp:cNvGraphicFramePr>
@@ -598,7 +430,7 @@
                   <pic:spPr>
                     <a:xfrm>
                       <a:off x="0" y="0"/>
-                      <a:ext cx="3851720" cy="1038395"/>
+                      <a:ext cx="4695018" cy="1056520"/>
                     </a:xfrm>
                     <a:prstGeom prst="rect">
                       <a:avLst/>
@@ -614,174 +446,217 @@
     <w:p>
       <w:pPr>
         <w:pStyle w:val="Ttulo3"/>
-      </w:pPr>
-      <w:bookmarkStart w:id="17" w:name="_Interface_I01_–"/>
-      <w:bookmarkEnd w:id="17"/>
-      <w:r>
-        <w:t>Comandos</w:t>
-      </w:r>
-    </w:p>
-    <w:tbl>
-      <w:tblPr>
-        <w:tblStyle w:val="Tabelacomgrade"/>
-        <w:tblW w:w="0" w:type="auto"/>
-        <w:tblLook w:val="04A0" w:firstRow="1" w:lastRow="0" w:firstColumn="1" w:lastColumn="0" w:noHBand="0" w:noVBand="1"/>
-      </w:tblPr>
-      <w:tblGrid>
-        <w:gridCol w:w="2517"/>
-        <w:gridCol w:w="7445"/>
-      </w:tblGrid>
-      <w:tr>
-        <w:tc>
-          <w:tcPr>
-            <w:tcW w:w="2528" w:type="dxa"/>
-          </w:tcPr>
-          <w:p>
-            <w:pPr>
-              <w:pStyle w:val="Corpodetexto"/>
-              <w:ind w:left="0"/>
-              <w:jc w:val="center"/>
-              <w:rPr>
-                <w:rFonts w:ascii="Arial" w:hAnsi="Arial" w:cs="Arial"/>
-                <w:i/>
-                <w:lang w:val="pt-BR"/>
-              </w:rPr>
-            </w:pPr>
-            <w:r>
-              <w:rPr>
-                <w:rFonts w:ascii="Arial" w:hAnsi="Arial" w:cs="Arial"/>
-                <w:i/>
-                <w:lang w:val="pt-BR"/>
-              </w:rPr>
-              <w:t>Nome</w:t>
-            </w:r>
-          </w:p>
-        </w:tc>
-        <w:tc>
-          <w:tcPr>
-            <w:tcW w:w="7503" w:type="dxa"/>
-          </w:tcPr>
-          <w:p>
-            <w:pPr>
-              <w:pStyle w:val="Corpodetexto"/>
-              <w:ind w:left="0"/>
-              <w:jc w:val="center"/>
-              <w:rPr>
-                <w:rFonts w:ascii="Arial" w:hAnsi="Arial" w:cs="Arial"/>
-                <w:i/>
-                <w:lang w:val="pt-BR"/>
-              </w:rPr>
-            </w:pPr>
-            <w:r>
-              <w:rPr>
-                <w:rFonts w:ascii="Arial" w:hAnsi="Arial" w:cs="Arial"/>
-                <w:i/>
-                <w:lang w:val="pt-BR"/>
-              </w:rPr>
-              <w:t>Ação</w:t>
-            </w:r>
-          </w:p>
-        </w:tc>
-      </w:tr>
-      <w:tr>
-        <w:tc>
-          <w:tcPr>
-            <w:tcW w:w="2528" w:type="dxa"/>
-          </w:tcPr>
-          <w:p>
-            <w:pPr>
-              <w:pStyle w:val="Corpodetexto"/>
-              <w:ind w:left="0"/>
-              <w:rPr>
-                <w:rFonts w:ascii="Arial" w:hAnsi="Arial" w:cs="Arial"/>
-                <w:lang w:val="pt-BR"/>
-              </w:rPr>
-            </w:pPr>
-            <w:r>
-              <w:rPr>
-                <w:rFonts w:ascii="Arial" w:hAnsi="Arial" w:cs="Arial"/>
-                <w:lang w:val="pt-BR"/>
-              </w:rPr>
-              <w:t>Categoria do Menu (Entradas, Pratos Principais, Sobremesas, Bebidas)</w:t>
-            </w:r>
-          </w:p>
-        </w:tc>
-        <w:tc>
-          <w:tcPr>
-            <w:tcW w:w="7503" w:type="dxa"/>
-          </w:tcPr>
-          <w:p>
-            <w:pPr>
-              <w:pStyle w:val="Corpodetexto"/>
-              <w:ind w:left="0"/>
-              <w:rPr>
-                <w:rFonts w:ascii="Arial" w:hAnsi="Arial" w:cs="Arial"/>
-                <w:lang w:val="pt-BR"/>
-              </w:rPr>
-            </w:pPr>
-            <w:r>
-              <w:rPr>
-                <w:rFonts w:ascii="Arial" w:hAnsi="Arial" w:cs="Arial"/>
-                <w:lang w:val="pt-BR"/>
-              </w:rPr>
-              <w:t xml:space="preserve">Aciona </w:t>
-            </w:r>
-            <w:r>
-              <w:rPr>
-                <w:rFonts w:ascii="Arial" w:hAnsi="Arial" w:cs="Arial"/>
-                <w:lang w:val="pt-BR"/>
-              </w:rPr>
-              <w:t>a janela de manutenção da categoria selecionada, conforme interface I02</w:t>
-            </w:r>
-          </w:p>
-        </w:tc>
-      </w:tr>
-    </w:tbl>
-    <w:p>
-      <w:pPr>
-        <w:pStyle w:val="Corpodetexto"/>
-        <w:ind w:left="0"/>
-        <w:rPr>
-          <w:rFonts w:ascii="Arial" w:hAnsi="Arial" w:cs="Arial"/>
-          <w:lang w:val="pt-BR"/>
-        </w:rPr>
-      </w:pPr>
-    </w:p>
-    <w:p>
-      <w:pPr>
-        <w:pStyle w:val="Ttulo2"/>
-        <w:tabs>
-          <w:tab w:val="clear" w:pos="6313"/>
-        </w:tabs>
-        <w:ind w:left="426"/>
-        <w:rPr>
-          <w:rFonts w:ascii="Arial" w:hAnsi="Arial" w:cs="Arial"/>
-        </w:rPr>
-      </w:pPr>
-      <w:r>
-        <w:rPr>
-          <w:rFonts w:ascii="Arial" w:hAnsi="Arial" w:cs="Arial"/>
-        </w:rPr>
-        <w:t xml:space="preserve">Interface I02 – </w:t>
-      </w:r>
-      <w:r>
-        <w:rPr>
-          <w:rFonts w:ascii="Arial" w:hAnsi="Arial" w:cs="Arial"/>
-        </w:rPr>
-        <w:t>Manutenção de Categoria do Menu</w:t>
+        <w:ind w:left="993" w:hanging="596"/>
+      </w:pPr>
+      <w:r>
+        <w:t>Administrador seleciona Continuar.</w:t>
       </w:r>
     </w:p>
     <w:p>
       <w:pPr>
         <w:pStyle w:val="Ttulo3"/>
-      </w:pPr>
-      <w:r>
-        <w:t>Esboço da Interface</w:t>
-      </w:r>
-    </w:p>
-    <w:p>
-      <w:pPr>
-        <w:ind w:left="709"/>
+        <w:ind w:left="993" w:hanging="596"/>
+      </w:pPr>
+      <w:r>
+        <w:t>Sistema efetua o cálculo conforme fórmula descrita a seguir:</w:t>
+      </w:r>
+    </w:p>
+    <w:p>
+      <w:pPr>
+        <w:rPr>
+          <w:sz w:val="28"/>
+          <w:lang w:val="pt-BR"/>
+        </w:rPr>
+      </w:pPr>
+      <m:oMathPara>
+        <m:oMath>
+          <m:r>
+            <w:rPr>
+              <w:rFonts w:ascii="Cambria Math" w:hAnsi="Cambria Math"/>
+              <w:sz w:val="28"/>
+              <w:lang w:val="pt-BR"/>
+            </w:rPr>
+            <m:t>Pp=</m:t>
+          </m:r>
+          <m:f>
+            <m:fPr>
+              <m:ctrlPr>
+                <w:rPr>
+                  <w:rFonts w:ascii="Cambria Math" w:hAnsi="Cambria Math"/>
+                  <w:i/>
+                  <w:sz w:val="28"/>
+                  <w:lang w:val="pt-BR"/>
+                </w:rPr>
+              </m:ctrlPr>
+            </m:fPr>
+            <m:num>
+              <m:r>
+                <w:rPr>
+                  <w:rFonts w:ascii="Cambria Math" w:hAnsi="Cambria Math"/>
+                  <w:sz w:val="28"/>
+                  <w:lang w:val="pt-BR"/>
+                </w:rPr>
+                <m:t>QSp</m:t>
+              </m:r>
+            </m:num>
+            <m:den>
+              <m:r>
+                <w:rPr>
+                  <w:rFonts w:ascii="Cambria Math" w:hAnsi="Cambria Math"/>
+                  <w:sz w:val="28"/>
+                  <w:lang w:val="pt-BR"/>
+                </w:rPr>
+                <m:t>QT</m:t>
+              </m:r>
+            </m:den>
+          </m:f>
+          <m:r>
+            <w:rPr>
+              <w:rFonts w:ascii="Cambria Math" w:hAnsi="Cambria Math"/>
+              <w:sz w:val="28"/>
+              <w:lang w:val="pt-BR"/>
+            </w:rPr>
+            <m:t xml:space="preserve"> x R </m:t>
+          </m:r>
+        </m:oMath>
+      </m:oMathPara>
+    </w:p>
+    <w:p>
+      <w:pPr>
+        <w:ind w:left="993"/>
+        <w:rPr>
+          <w:lang w:val="pt-BR"/>
+        </w:rPr>
+      </w:pPr>
+      <w:r>
+        <w:rPr>
+          <w:lang w:val="pt-BR"/>
+        </w:rPr>
+        <w:t>Onde:</w:t>
+      </w:r>
+    </w:p>
+    <w:p>
+      <w:pPr>
+        <w:ind w:left="993"/>
+        <w:rPr>
+          <w:lang w:val="pt-BR"/>
+        </w:rPr>
+      </w:pPr>
+      <w:r>
+        <w:rPr>
+          <w:rFonts w:ascii="Cambria Math" w:hAnsi="Cambria Math"/>
+          <w:lang w:val="pt-BR"/>
+        </w:rPr>
+        <w:t>Pp</w:t>
+      </w:r>
+      <w:r>
+        <w:rPr>
+          <w:lang w:val="pt-BR"/>
+        </w:rPr>
+        <w:t xml:space="preserve"> = Pagamento do professor “p”</w:t>
+      </w:r>
+    </w:p>
+    <w:p>
+      <w:pPr>
+        <w:ind w:left="993"/>
+        <w:rPr>
+          <w:lang w:val="pt-BR"/>
+        </w:rPr>
+      </w:pPr>
+      <w:proofErr w:type="spellStart"/>
+      <w:r>
+        <w:rPr>
+          <w:rFonts w:ascii="Cambria Math" w:hAnsi="Cambria Math"/>
+          <w:lang w:val="pt-BR"/>
+        </w:rPr>
+        <w:t>QSp</w:t>
+      </w:r>
+      <w:proofErr w:type="spellEnd"/>
+      <w:r>
+        <w:rPr>
+          <w:lang w:val="pt-BR"/>
+        </w:rPr>
+        <w:t xml:space="preserve"> = Quantidade de soluções válidas publicadas pelo professor “p” no mês de referência</w:t>
+      </w:r>
+    </w:p>
+    <w:p>
+      <w:pPr>
+        <w:ind w:left="993"/>
+        <w:rPr>
+          <w:lang w:val="pt-BR"/>
+        </w:rPr>
+      </w:pPr>
+      <w:r>
+        <w:rPr>
+          <w:rFonts w:ascii="Cambria Math" w:hAnsi="Cambria Math"/>
+          <w:lang w:val="pt-BR"/>
+        </w:rPr>
+        <w:t>QT</w:t>
+      </w:r>
+      <w:r>
+        <w:rPr>
+          <w:lang w:val="pt-BR"/>
+        </w:rPr>
+        <w:t xml:space="preserve"> = Quantidade de Soluções válidas publicadas no mês de referência.</w:t>
+      </w:r>
+    </w:p>
+    <w:p>
+      <w:pPr>
+        <w:ind w:left="993"/>
+        <w:rPr>
+          <w:lang w:val="pt-BR"/>
+        </w:rPr>
+      </w:pPr>
+      <w:r>
+        <w:rPr>
+          <w:rFonts w:ascii="Cambria Math" w:hAnsi="Cambria Math"/>
+          <w:lang w:val="pt-BR"/>
+        </w:rPr>
+        <w:t>R</w:t>
+      </w:r>
+      <w:r>
+        <w:rPr>
+          <w:lang w:val="pt-BR"/>
+        </w:rPr>
+        <w:t xml:space="preserve"> = Valor a ser rateado entre os professores no mês de referência (equivale a 80% do faturamento do sistema</w:t>
+      </w:r>
+      <w:r>
+        <w:rPr>
+          <w:lang w:val="pt-BR"/>
+        </w:rPr>
+        <w:t xml:space="preserve"> no mês de referência</w:t>
+      </w:r>
+      <w:bookmarkStart w:id="14" w:name="_GoBack"/>
+      <w:bookmarkEnd w:id="14"/>
+      <w:r>
+        <w:rPr>
+          <w:lang w:val="pt-BR"/>
+        </w:rPr>
+        <w:t>)</w:t>
+      </w:r>
+    </w:p>
+    <w:p>
+      <w:pPr>
+        <w:pStyle w:val="Ttulo3"/>
+        <w:ind w:left="993" w:hanging="596"/>
+      </w:pPr>
+      <w:r>
+        <w:lastRenderedPageBreak/>
+        <w:t xml:space="preserve">Sistema exibe listagem dos valores devidos, contendo: Nome do Professor, Quantidade de Soluções Válidas Publicadas e Valor a </w:t>
+      </w:r>
+      <w:r>
+        <w:t>Creditar</w:t>
+      </w:r>
+      <w:r>
+        <w:t>, conforme Interface I</w:t>
+      </w:r>
+      <w:r>
+        <w:t>02:</w:t>
+      </w:r>
+    </w:p>
+    <w:p>
+      <w:pPr>
+        <w:ind w:left="993"/>
         <w:rPr>
           <w:lang w:val="pt-BR"/>
         </w:rPr>
@@ -793,10 +668,10 @@
           <w:lang w:val="pt-BR" w:eastAsia="pt-BR"/>
         </w:rPr>
         <w:drawing>
-          <wp:inline distT="0" distB="0" distL="0" distR="0" wp14:anchorId="73298189" wp14:editId="3D84C9EE">
-            <wp:extent cx="5937297" cy="1403350"/>
-            <wp:effectExtent l="0" t="0" r="0" b="0"/>
-            <wp:docPr id="6" name="Imagem 6"/>
+          <wp:inline distT="0" distB="0" distL="0" distR="0" wp14:anchorId="5FF9411B" wp14:editId="69359A30">
+            <wp:extent cx="5384622" cy="2333768"/>
+            <wp:effectExtent l="0" t="0" r="6985" b="0"/>
+            <wp:docPr id="3" name="Imagem 3"/>
             <wp:cNvGraphicFramePr>
               <a:graphicFrameLocks xmlns:a="http://schemas.openxmlformats.org/drawingml/2006/main" noChangeAspect="1"/>
             </wp:cNvGraphicFramePr>
@@ -816,7 +691,7 @@
                   <pic:spPr>
                     <a:xfrm>
                       <a:off x="0" y="0"/>
-                      <a:ext cx="5964549" cy="1409791"/>
+                      <a:ext cx="5401637" cy="2341143"/>
                     </a:xfrm>
                     <a:prstGeom prst="rect">
                       <a:avLst/>
@@ -832,710 +707,38 @@
     <w:p>
       <w:pPr>
         <w:pStyle w:val="Ttulo3"/>
-      </w:pPr>
-      <w:r>
-        <w:t xml:space="preserve">Campos </w:t>
-      </w:r>
-    </w:p>
-    <w:tbl>
-      <w:tblPr>
-        <w:tblStyle w:val="Tabelacomgrade"/>
-        <w:tblW w:w="0" w:type="auto"/>
-        <w:tblLook w:val="04A0" w:firstRow="1" w:lastRow="0" w:firstColumn="1" w:lastColumn="0" w:noHBand="0" w:noVBand="1"/>
-      </w:tblPr>
-      <w:tblGrid>
-        <w:gridCol w:w="2485"/>
-        <w:gridCol w:w="2494"/>
-        <w:gridCol w:w="2488"/>
-        <w:gridCol w:w="2495"/>
-      </w:tblGrid>
-      <w:tr>
-        <w:tc>
-          <w:tcPr>
-            <w:tcW w:w="2528" w:type="dxa"/>
-          </w:tcPr>
-          <w:p>
-            <w:pPr>
-              <w:pStyle w:val="Corpodetexto"/>
-              <w:ind w:left="0"/>
-              <w:jc w:val="center"/>
-              <w:rPr>
-                <w:rFonts w:ascii="Arial" w:hAnsi="Arial" w:cs="Arial"/>
-                <w:i/>
-                <w:lang w:val="pt-BR"/>
-              </w:rPr>
-            </w:pPr>
-            <w:r>
-              <w:rPr>
-                <w:rFonts w:ascii="Arial" w:hAnsi="Arial" w:cs="Arial"/>
-                <w:i/>
-                <w:lang w:val="pt-BR"/>
-              </w:rPr>
-              <w:t>Nome</w:t>
-            </w:r>
-          </w:p>
-        </w:tc>
-        <w:tc>
-          <w:tcPr>
-            <w:tcW w:w="2528" w:type="dxa"/>
-          </w:tcPr>
-          <w:p>
-            <w:pPr>
-              <w:pStyle w:val="Corpodetexto"/>
-              <w:ind w:left="0"/>
-              <w:jc w:val="center"/>
-              <w:rPr>
-                <w:rFonts w:ascii="Arial" w:hAnsi="Arial" w:cs="Arial"/>
-                <w:i/>
-                <w:lang w:val="pt-BR"/>
-              </w:rPr>
-            </w:pPr>
-            <w:r>
-              <w:rPr>
-                <w:rFonts w:ascii="Arial" w:hAnsi="Arial" w:cs="Arial"/>
-                <w:i/>
-                <w:lang w:val="pt-BR"/>
-              </w:rPr>
-              <w:t>Tipo</w:t>
-            </w:r>
-          </w:p>
-        </w:tc>
-        <w:tc>
-          <w:tcPr>
-            <w:tcW w:w="2528" w:type="dxa"/>
-          </w:tcPr>
-          <w:p>
-            <w:pPr>
-              <w:pStyle w:val="Corpodetexto"/>
-              <w:ind w:left="0"/>
-              <w:jc w:val="center"/>
-              <w:rPr>
-                <w:rFonts w:ascii="Arial" w:hAnsi="Arial" w:cs="Arial"/>
-                <w:i/>
-                <w:lang w:val="pt-BR"/>
-              </w:rPr>
-            </w:pPr>
-            <w:r>
-              <w:rPr>
-                <w:rFonts w:ascii="Arial" w:hAnsi="Arial" w:cs="Arial"/>
-                <w:i/>
-                <w:lang w:val="pt-BR"/>
-              </w:rPr>
-              <w:t>Valores Válidos</w:t>
-            </w:r>
-          </w:p>
-        </w:tc>
-        <w:tc>
-          <w:tcPr>
-            <w:tcW w:w="2528" w:type="dxa"/>
-          </w:tcPr>
-          <w:p>
-            <w:pPr>
-              <w:pStyle w:val="Corpodetexto"/>
-              <w:ind w:left="0"/>
-              <w:jc w:val="center"/>
-              <w:rPr>
-                <w:rFonts w:ascii="Arial" w:hAnsi="Arial" w:cs="Arial"/>
-                <w:i/>
-                <w:lang w:val="pt-BR"/>
-              </w:rPr>
-            </w:pPr>
-            <w:r>
-              <w:rPr>
-                <w:rFonts w:ascii="Arial" w:hAnsi="Arial" w:cs="Arial"/>
-                <w:i/>
-                <w:lang w:val="pt-BR"/>
-              </w:rPr>
-              <w:t>Observações</w:t>
-            </w:r>
-          </w:p>
-        </w:tc>
-      </w:tr>
-      <w:tr>
-        <w:tc>
-          <w:tcPr>
-            <w:tcW w:w="2528" w:type="dxa"/>
-          </w:tcPr>
-          <w:p>
-            <w:pPr>
-              <w:pStyle w:val="Corpodetexto"/>
-              <w:ind w:left="0"/>
-              <w:rPr>
-                <w:rFonts w:ascii="Arial" w:hAnsi="Arial" w:cs="Arial"/>
-                <w:lang w:val="pt-BR"/>
-              </w:rPr>
-            </w:pPr>
-            <w:r>
-              <w:rPr>
-                <w:rFonts w:ascii="Arial" w:hAnsi="Arial" w:cs="Arial"/>
-                <w:lang w:val="pt-BR"/>
-              </w:rPr>
-              <w:t>Nome da Categoria</w:t>
-            </w:r>
-          </w:p>
-        </w:tc>
-        <w:tc>
-          <w:tcPr>
-            <w:tcW w:w="2528" w:type="dxa"/>
-          </w:tcPr>
-          <w:p>
-            <w:pPr>
-              <w:pStyle w:val="Corpodetexto"/>
-              <w:ind w:left="0"/>
-              <w:rPr>
-                <w:rFonts w:ascii="Arial" w:hAnsi="Arial" w:cs="Arial"/>
-                <w:lang w:val="pt-BR"/>
-              </w:rPr>
-            </w:pPr>
-            <w:r>
-              <w:rPr>
-                <w:rFonts w:ascii="Arial" w:hAnsi="Arial" w:cs="Arial"/>
-                <w:lang w:val="pt-BR"/>
-              </w:rPr>
-              <w:t>Alfanumérico</w:t>
-            </w:r>
-          </w:p>
-        </w:tc>
-        <w:tc>
-          <w:tcPr>
-            <w:tcW w:w="2528" w:type="dxa"/>
-          </w:tcPr>
-          <w:p>
-            <w:pPr>
-              <w:pStyle w:val="Corpodetexto"/>
-              <w:ind w:left="0"/>
-              <w:rPr>
-                <w:rFonts w:ascii="Arial" w:hAnsi="Arial" w:cs="Arial"/>
-                <w:lang w:val="pt-BR"/>
-              </w:rPr>
-            </w:pPr>
-            <w:r>
-              <w:rPr>
-                <w:rFonts w:ascii="Arial" w:hAnsi="Arial" w:cs="Arial"/>
-                <w:lang w:val="pt-BR"/>
-              </w:rPr>
-              <w:t>Categorias do menu</w:t>
-            </w:r>
-          </w:p>
-        </w:tc>
-        <w:tc>
-          <w:tcPr>
-            <w:tcW w:w="2528" w:type="dxa"/>
-          </w:tcPr>
-          <w:p>
-            <w:pPr>
-              <w:pStyle w:val="Corpodetexto"/>
-              <w:ind w:left="0"/>
-              <w:rPr>
-                <w:rFonts w:ascii="Arial" w:hAnsi="Arial" w:cs="Arial"/>
-                <w:lang w:val="pt-BR"/>
-              </w:rPr>
-            </w:pPr>
-          </w:p>
-        </w:tc>
-      </w:tr>
-      <w:tr>
-        <w:tc>
-          <w:tcPr>
-            <w:tcW w:w="2528" w:type="dxa"/>
-          </w:tcPr>
-          <w:p>
-            <w:pPr>
-              <w:pStyle w:val="Corpodetexto"/>
-              <w:ind w:left="0"/>
-              <w:rPr>
-                <w:rFonts w:ascii="Arial" w:hAnsi="Arial" w:cs="Arial"/>
-                <w:lang w:val="pt-BR"/>
-              </w:rPr>
-            </w:pPr>
-            <w:r>
-              <w:rPr>
-                <w:rFonts w:ascii="Arial" w:hAnsi="Arial" w:cs="Arial"/>
-                <w:lang w:val="pt-BR"/>
-              </w:rPr>
-              <w:t>Nome</w:t>
-            </w:r>
-          </w:p>
-        </w:tc>
-        <w:tc>
-          <w:tcPr>
-            <w:tcW w:w="2528" w:type="dxa"/>
-          </w:tcPr>
-          <w:p>
-            <w:pPr>
-              <w:pStyle w:val="Corpodetexto"/>
-              <w:ind w:left="0"/>
-              <w:rPr>
-                <w:rFonts w:ascii="Arial" w:hAnsi="Arial" w:cs="Arial"/>
-                <w:lang w:val="pt-BR"/>
-              </w:rPr>
-            </w:pPr>
-            <w:r>
-              <w:rPr>
-                <w:rFonts w:ascii="Arial" w:hAnsi="Arial" w:cs="Arial"/>
-                <w:lang w:val="pt-BR"/>
-              </w:rPr>
-              <w:t>Alfanumérico</w:t>
-            </w:r>
-          </w:p>
-        </w:tc>
-        <w:tc>
-          <w:tcPr>
-            <w:tcW w:w="2528" w:type="dxa"/>
-          </w:tcPr>
-          <w:p>
-            <w:pPr>
-              <w:pStyle w:val="Corpodetexto"/>
-              <w:ind w:left="0"/>
-              <w:rPr>
-                <w:rFonts w:ascii="Arial" w:hAnsi="Arial" w:cs="Arial"/>
-                <w:lang w:val="pt-BR"/>
-              </w:rPr>
-            </w:pPr>
-            <w:r>
-              <w:rPr>
-                <w:rFonts w:ascii="Arial" w:hAnsi="Arial" w:cs="Arial"/>
-                <w:lang w:val="pt-BR"/>
-              </w:rPr>
-              <w:t>Nome do item do menu</w:t>
-            </w:r>
-          </w:p>
-        </w:tc>
-        <w:tc>
-          <w:tcPr>
-            <w:tcW w:w="2528" w:type="dxa"/>
-          </w:tcPr>
-          <w:p>
-            <w:pPr>
-              <w:pStyle w:val="Corpodetexto"/>
-              <w:ind w:left="0"/>
-              <w:rPr>
-                <w:rFonts w:ascii="Arial" w:hAnsi="Arial" w:cs="Arial"/>
-                <w:lang w:val="pt-BR"/>
-              </w:rPr>
-            </w:pPr>
-            <w:r>
-              <w:rPr>
-                <w:rFonts w:ascii="Arial" w:hAnsi="Arial" w:cs="Arial"/>
-                <w:lang w:val="pt-BR"/>
-              </w:rPr>
-              <w:t>Obrigatório</w:t>
-            </w:r>
-            <w:r>
-              <w:rPr>
-                <w:rFonts w:ascii="Arial" w:hAnsi="Arial" w:cs="Arial"/>
-                <w:lang w:val="pt-BR"/>
-              </w:rPr>
-              <w:t>. Possui link para o detalhamento do item.</w:t>
-            </w:r>
-          </w:p>
-        </w:tc>
-      </w:tr>
-      <w:tr>
-        <w:tc>
-          <w:tcPr>
-            <w:tcW w:w="2528" w:type="dxa"/>
-          </w:tcPr>
-          <w:p>
-            <w:pPr>
-              <w:pStyle w:val="Corpodetexto"/>
-              <w:ind w:left="0"/>
-              <w:rPr>
-                <w:rFonts w:ascii="Arial" w:hAnsi="Arial" w:cs="Arial"/>
-                <w:lang w:val="pt-BR"/>
-              </w:rPr>
-            </w:pPr>
-            <w:r>
-              <w:rPr>
-                <w:rFonts w:ascii="Arial" w:hAnsi="Arial" w:cs="Arial"/>
-                <w:lang w:val="pt-BR"/>
-              </w:rPr>
-              <w:t>Preço</w:t>
-            </w:r>
-          </w:p>
-        </w:tc>
-        <w:tc>
-          <w:tcPr>
-            <w:tcW w:w="2528" w:type="dxa"/>
-          </w:tcPr>
-          <w:p>
-            <w:pPr>
-              <w:pStyle w:val="Corpodetexto"/>
-              <w:ind w:left="0"/>
-              <w:rPr>
-                <w:rFonts w:ascii="Arial" w:hAnsi="Arial" w:cs="Arial"/>
-                <w:lang w:val="pt-BR"/>
-              </w:rPr>
-            </w:pPr>
-            <w:r>
-              <w:rPr>
-                <w:rFonts w:ascii="Arial" w:hAnsi="Arial" w:cs="Arial"/>
-                <w:lang w:val="pt-BR"/>
-              </w:rPr>
-              <w:t>Moeda</w:t>
-            </w:r>
-          </w:p>
-        </w:tc>
-        <w:tc>
-          <w:tcPr>
-            <w:tcW w:w="2528" w:type="dxa"/>
-          </w:tcPr>
-          <w:p>
-            <w:pPr>
-              <w:pStyle w:val="Corpodetexto"/>
-              <w:ind w:left="0"/>
-              <w:rPr>
-                <w:rFonts w:ascii="Arial" w:hAnsi="Arial" w:cs="Arial"/>
-                <w:lang w:val="pt-BR"/>
-              </w:rPr>
-            </w:pPr>
-            <w:r>
-              <w:rPr>
-                <w:rFonts w:ascii="Arial" w:hAnsi="Arial" w:cs="Arial"/>
-                <w:lang w:val="pt-BR"/>
-              </w:rPr>
-              <w:t>Preço atual do item</w:t>
-            </w:r>
-          </w:p>
-        </w:tc>
-        <w:tc>
-          <w:tcPr>
-            <w:tcW w:w="2528" w:type="dxa"/>
-          </w:tcPr>
-          <w:p>
-            <w:pPr>
-              <w:pStyle w:val="Corpodetexto"/>
-              <w:ind w:left="0"/>
-              <w:rPr>
-                <w:rFonts w:ascii="Arial" w:hAnsi="Arial" w:cs="Arial"/>
-                <w:lang w:val="pt-BR"/>
-              </w:rPr>
-            </w:pPr>
-            <w:r>
-              <w:rPr>
-                <w:rFonts w:ascii="Arial" w:hAnsi="Arial" w:cs="Arial"/>
-                <w:lang w:val="pt-BR"/>
-              </w:rPr>
-              <w:t>Obrigatório</w:t>
-            </w:r>
-          </w:p>
-        </w:tc>
-      </w:tr>
-    </w:tbl>
-    <w:p>
-      <w:pPr>
-        <w:pStyle w:val="Corpodetexto"/>
-        <w:ind w:left="0"/>
+        <w:ind w:left="993" w:hanging="596"/>
+      </w:pPr>
+      <w:bookmarkStart w:id="15" w:name="_5.2.2_S02_Pesquisar"/>
+      <w:bookmarkStart w:id="16" w:name="_5.2.2_S02_Alterar"/>
+      <w:bookmarkEnd w:id="15"/>
+      <w:bookmarkEnd w:id="16"/>
+      <w:r>
+        <w:t>Administrador confirma o pagamento</w:t>
+      </w:r>
+      <w:r>
+        <w:t>.</w:t>
+      </w:r>
+    </w:p>
+    <w:p>
+      <w:pPr>
+        <w:pStyle w:val="Ttulo3"/>
+        <w:ind w:left="993" w:hanging="596"/>
+      </w:pPr>
+      <w:r>
+        <w:t>Sistema aciona o UC14 para que os valores sejam creditado</w:t>
+      </w:r>
+      <w:r>
+        <w:t>s aos professores via PagSeguro, exibindo mensagem conforme Interface I03:</w:t>
+      </w:r>
+    </w:p>
+    <w:p>
+      <w:pPr>
+        <w:pStyle w:val="Recuonormal"/>
+        <w:ind w:firstLine="93"/>
+        <w:jc w:val="both"/>
         <w:rPr>
           <w:rFonts w:ascii="Arial" w:hAnsi="Arial" w:cs="Arial"/>
-          <w:lang w:val="pt-BR"/>
-        </w:rPr>
-      </w:pPr>
-    </w:p>
-    <w:p>
-      <w:pPr>
-        <w:pStyle w:val="Ttulo3"/>
-      </w:pPr>
-      <w:r>
-        <w:t>Comandos</w:t>
-      </w:r>
-    </w:p>
-    <w:tbl>
-      <w:tblPr>
-        <w:tblStyle w:val="Tabelacomgrade"/>
-        <w:tblW w:w="0" w:type="auto"/>
-        <w:tblLook w:val="04A0" w:firstRow="1" w:lastRow="0" w:firstColumn="1" w:lastColumn="0" w:noHBand="0" w:noVBand="1"/>
-      </w:tblPr>
-      <w:tblGrid>
-        <w:gridCol w:w="2514"/>
-        <w:gridCol w:w="7448"/>
-      </w:tblGrid>
-      <w:tr>
-        <w:tc>
-          <w:tcPr>
-            <w:tcW w:w="2528" w:type="dxa"/>
-          </w:tcPr>
-          <w:p>
-            <w:pPr>
-              <w:pStyle w:val="Corpodetexto"/>
-              <w:ind w:left="0"/>
-              <w:jc w:val="center"/>
-              <w:rPr>
-                <w:rFonts w:ascii="Arial" w:hAnsi="Arial" w:cs="Arial"/>
-                <w:i/>
-                <w:lang w:val="pt-BR"/>
-              </w:rPr>
-            </w:pPr>
-            <w:r>
-              <w:rPr>
-                <w:rFonts w:ascii="Arial" w:hAnsi="Arial" w:cs="Arial"/>
-                <w:i/>
-                <w:lang w:val="pt-BR"/>
-              </w:rPr>
-              <w:t>Nome</w:t>
-            </w:r>
-          </w:p>
-        </w:tc>
-        <w:tc>
-          <w:tcPr>
-            <w:tcW w:w="7503" w:type="dxa"/>
-          </w:tcPr>
-          <w:p>
-            <w:pPr>
-              <w:pStyle w:val="Corpodetexto"/>
-              <w:ind w:left="0"/>
-              <w:jc w:val="center"/>
-              <w:rPr>
-                <w:rFonts w:ascii="Arial" w:hAnsi="Arial" w:cs="Arial"/>
-                <w:i/>
-                <w:lang w:val="pt-BR"/>
-              </w:rPr>
-            </w:pPr>
-            <w:r>
-              <w:rPr>
-                <w:rFonts w:ascii="Arial" w:hAnsi="Arial" w:cs="Arial"/>
-                <w:i/>
-                <w:lang w:val="pt-BR"/>
-              </w:rPr>
-              <w:t>Ação</w:t>
-            </w:r>
-          </w:p>
-        </w:tc>
-      </w:tr>
-      <w:tr>
-        <w:tc>
-          <w:tcPr>
-            <w:tcW w:w="2528" w:type="dxa"/>
-          </w:tcPr>
-          <w:p>
-            <w:pPr>
-              <w:pStyle w:val="Corpodetexto"/>
-              <w:ind w:left="0"/>
-              <w:rPr>
-                <w:rFonts w:ascii="Arial" w:hAnsi="Arial" w:cs="Arial"/>
-                <w:lang w:val="pt-BR"/>
-              </w:rPr>
-            </w:pPr>
-            <w:r>
-              <w:rPr>
-                <w:rFonts w:ascii="Arial" w:hAnsi="Arial" w:cs="Arial"/>
-                <w:lang w:val="pt-BR"/>
-              </w:rPr>
-              <w:t>Ícone de Inclusão (+)</w:t>
-            </w:r>
-          </w:p>
-        </w:tc>
-        <w:tc>
-          <w:tcPr>
-            <w:tcW w:w="7503" w:type="dxa"/>
-          </w:tcPr>
-          <w:p>
-            <w:pPr>
-              <w:pStyle w:val="Corpodetexto"/>
-              <w:ind w:left="0"/>
-              <w:rPr>
-                <w:rFonts w:ascii="Arial" w:hAnsi="Arial" w:cs="Arial"/>
-                <w:lang w:val="pt-BR"/>
-              </w:rPr>
-            </w:pPr>
-            <w:r>
-              <w:rPr>
-                <w:rFonts w:ascii="Arial" w:hAnsi="Arial" w:cs="Arial"/>
-                <w:lang w:val="pt-BR"/>
-              </w:rPr>
-              <w:t>Aciona a Interface</w:t>
-            </w:r>
-            <w:r>
-              <w:rPr>
-                <w:rFonts w:ascii="Arial" w:hAnsi="Arial" w:cs="Arial"/>
-                <w:lang w:val="pt-BR"/>
-              </w:rPr>
-              <w:t xml:space="preserve"> I03</w:t>
-            </w:r>
-            <w:r>
-              <w:rPr>
-                <w:rFonts w:ascii="Arial" w:hAnsi="Arial" w:cs="Arial"/>
-                <w:lang w:val="pt-BR"/>
-              </w:rPr>
-              <w:t xml:space="preserve"> para inclusão de um novo item na categoria atual.</w:t>
-            </w:r>
-          </w:p>
-        </w:tc>
-      </w:tr>
-      <w:tr>
-        <w:tc>
-          <w:tcPr>
-            <w:tcW w:w="2528" w:type="dxa"/>
-          </w:tcPr>
-          <w:p>
-            <w:pPr>
-              <w:pStyle w:val="Corpodetexto"/>
-              <w:ind w:left="0"/>
-              <w:rPr>
-                <w:rFonts w:ascii="Arial" w:hAnsi="Arial" w:cs="Arial"/>
-                <w:lang w:val="pt-BR"/>
-              </w:rPr>
-            </w:pPr>
-            <w:r>
-              <w:rPr>
-                <w:rFonts w:ascii="Arial" w:hAnsi="Arial" w:cs="Arial"/>
-                <w:lang w:val="pt-BR"/>
-              </w:rPr>
-              <w:t>Ícone de edição</w:t>
-            </w:r>
-          </w:p>
-        </w:tc>
-        <w:tc>
-          <w:tcPr>
-            <w:tcW w:w="7503" w:type="dxa"/>
-          </w:tcPr>
-          <w:p>
-            <w:pPr>
-              <w:pStyle w:val="Corpodetexto"/>
-              <w:ind w:left="0"/>
-              <w:rPr>
-                <w:rFonts w:ascii="Arial" w:hAnsi="Arial" w:cs="Arial"/>
-                <w:lang w:val="pt-BR"/>
-              </w:rPr>
-            </w:pPr>
-            <w:r>
-              <w:rPr>
-                <w:rFonts w:ascii="Arial" w:hAnsi="Arial" w:cs="Arial"/>
-                <w:lang w:val="pt-BR"/>
-              </w:rPr>
-              <w:t xml:space="preserve">Aciona </w:t>
-            </w:r>
-            <w:r>
-              <w:rPr>
-                <w:rFonts w:ascii="Arial" w:hAnsi="Arial" w:cs="Arial"/>
-                <w:lang w:val="pt-BR"/>
-              </w:rPr>
-              <w:t>interface</w:t>
-            </w:r>
-            <w:r>
-              <w:rPr>
-                <w:rFonts w:ascii="Arial" w:hAnsi="Arial" w:cs="Arial"/>
-                <w:lang w:val="pt-BR"/>
-              </w:rPr>
-              <w:t xml:space="preserve"> I04</w:t>
-            </w:r>
-            <w:r>
-              <w:rPr>
-                <w:rFonts w:ascii="Arial" w:hAnsi="Arial" w:cs="Arial"/>
-                <w:lang w:val="pt-BR"/>
-              </w:rPr>
-              <w:t xml:space="preserve"> para</w:t>
-            </w:r>
-            <w:r>
-              <w:rPr>
-                <w:rFonts w:ascii="Arial" w:hAnsi="Arial" w:cs="Arial"/>
-                <w:lang w:val="pt-BR"/>
-              </w:rPr>
-              <w:t xml:space="preserve"> edição do item selecionado.</w:t>
-            </w:r>
-          </w:p>
-        </w:tc>
-      </w:tr>
-      <w:tr>
-        <w:tc>
-          <w:tcPr>
-            <w:tcW w:w="2528" w:type="dxa"/>
-          </w:tcPr>
-          <w:p>
-            <w:pPr>
-              <w:pStyle w:val="Corpodetexto"/>
-              <w:ind w:left="0"/>
-              <w:rPr>
-                <w:rFonts w:ascii="Arial" w:hAnsi="Arial" w:cs="Arial"/>
-                <w:lang w:val="pt-BR"/>
-              </w:rPr>
-            </w:pPr>
-            <w:r>
-              <w:rPr>
-                <w:rFonts w:ascii="Arial" w:hAnsi="Arial" w:cs="Arial"/>
-                <w:lang w:val="pt-BR"/>
-              </w:rPr>
-              <w:t>Ícone de exclusão</w:t>
-            </w:r>
-          </w:p>
-        </w:tc>
-        <w:tc>
-          <w:tcPr>
-            <w:tcW w:w="7503" w:type="dxa"/>
-          </w:tcPr>
-          <w:p>
-            <w:pPr>
-              <w:pStyle w:val="Corpodetexto"/>
-              <w:ind w:left="0"/>
-              <w:rPr>
-                <w:rFonts w:ascii="Arial" w:hAnsi="Arial" w:cs="Arial"/>
-                <w:lang w:val="pt-BR"/>
-              </w:rPr>
-            </w:pPr>
-            <w:r>
-              <w:rPr>
-                <w:rFonts w:ascii="Arial" w:hAnsi="Arial" w:cs="Arial"/>
-                <w:lang w:val="pt-BR"/>
-              </w:rPr>
-              <w:t>Exibe mensagem</w:t>
-            </w:r>
-            <w:r>
-              <w:rPr>
-                <w:rFonts w:ascii="Arial" w:hAnsi="Arial" w:cs="Arial"/>
-                <w:lang w:val="pt-BR"/>
-              </w:rPr>
-              <w:t xml:space="preserve"> para confirmação da exclusão do item selecionado.</w:t>
-            </w:r>
-          </w:p>
-        </w:tc>
-      </w:tr>
-    </w:tbl>
-    <w:p>
-      <w:pPr>
-        <w:pStyle w:val="Corpodetexto"/>
-        <w:ind w:left="0"/>
-        <w:rPr>
-          <w:rFonts w:ascii="Arial" w:hAnsi="Arial" w:cs="Arial"/>
-          <w:lang w:val="pt-BR"/>
-        </w:rPr>
-      </w:pPr>
-    </w:p>
-    <w:p>
-      <w:pPr>
-        <w:pStyle w:val="Ttulo2"/>
-        <w:tabs>
-          <w:tab w:val="clear" w:pos="6313"/>
-        </w:tabs>
-        <w:ind w:left="426"/>
-        <w:rPr>
-          <w:rFonts w:ascii="Arial" w:hAnsi="Arial" w:cs="Arial"/>
-        </w:rPr>
-      </w:pPr>
-      <w:r>
-        <w:rPr>
-          <w:rFonts w:ascii="Arial" w:hAnsi="Arial" w:cs="Arial"/>
-        </w:rPr>
-        <w:t xml:space="preserve">Interface I03 – </w:t>
-      </w:r>
-      <w:r>
-        <w:rPr>
-          <w:rFonts w:ascii="Arial" w:hAnsi="Arial" w:cs="Arial"/>
-        </w:rPr>
-        <w:t>Inclusão de Novo item no Menu</w:t>
-      </w:r>
-    </w:p>
-    <w:p>
-      <w:pPr>
-        <w:pStyle w:val="Ttulo3"/>
-      </w:pPr>
-      <w:r>
-        <w:t>Esboço da Interface</w:t>
-      </w:r>
-    </w:p>
-    <w:p>
-      <w:pPr>
-        <w:ind w:left="709"/>
-        <w:rPr>
           <w:lang w:val="pt-BR"/>
         </w:rPr>
       </w:pPr>
@@ -1546,10 +749,10 @@
           <w:lang w:val="pt-BR" w:eastAsia="pt-BR"/>
         </w:rPr>
         <w:drawing>
-          <wp:inline distT="0" distB="0" distL="0" distR="0" wp14:anchorId="3B179A1B" wp14:editId="04CB3ED3">
-            <wp:extent cx="3164001" cy="2743200"/>
-            <wp:effectExtent l="0" t="0" r="0" b="0"/>
-            <wp:docPr id="4" name="Imagem 4"/>
+          <wp:inline distT="0" distB="0" distL="0" distR="0" wp14:anchorId="7455C26A" wp14:editId="47CB7DD9">
+            <wp:extent cx="5431036" cy="1044053"/>
+            <wp:effectExtent l="0" t="0" r="0" b="3810"/>
+            <wp:docPr id="5" name="Imagem 5"/>
             <wp:cNvGraphicFramePr>
               <a:graphicFrameLocks xmlns:a="http://schemas.openxmlformats.org/drawingml/2006/main" noChangeAspect="1"/>
             </wp:cNvGraphicFramePr>
@@ -1569,7 +772,7 @@
                   <pic:spPr>
                     <a:xfrm>
                       <a:off x="0" y="0"/>
-                      <a:ext cx="3185410" cy="2761762"/>
+                      <a:ext cx="5445067" cy="1046750"/>
                     </a:xfrm>
                     <a:prstGeom prst="rect">
                       <a:avLst/>
@@ -1584,6 +787,33 @@
     </w:p>
     <w:p>
       <w:pPr>
+        <w:pStyle w:val="Ttulo2"/>
+        <w:tabs>
+          <w:tab w:val="clear" w:pos="6313"/>
+        </w:tabs>
+        <w:ind w:left="426"/>
+        <w:rPr>
+          <w:rFonts w:ascii="Arial" w:hAnsi="Arial" w:cs="Arial"/>
+        </w:rPr>
+      </w:pPr>
+      <w:r>
+        <w:rPr>
+          <w:rFonts w:ascii="Arial" w:hAnsi="Arial" w:cs="Arial"/>
+        </w:rPr>
+        <w:t>Fluxos de Exceção</w:t>
+      </w:r>
+    </w:p>
+    <w:p>
+      <w:pPr>
+        <w:pStyle w:val="Ttulo3"/>
+        <w:ind w:left="993" w:hanging="596"/>
+      </w:pPr>
+      <w:r>
+        <w:t>Caso a data não esteja entre o primeiro e o quinto dia útil do mês, o sistema exibe a mensagem: “Data atual não permite cálculo do pagamento”. Caso o pagamento já tenha sido processado para o mês corrente, exibe a mensagem: “Pagamento já processado para o mês corrente”.</w:t>
+      </w:r>
+    </w:p>
+    <w:p>
+      <w:pPr>
         <w:pStyle w:val="Corpodetexto"/>
         <w:ind w:left="0"/>
         <w:rPr>
@@ -1594,909 +824,6 @@
     </w:p>
     <w:p>
       <w:pPr>
-        <w:pStyle w:val="Ttulo3"/>
-      </w:pPr>
-      <w:r>
-        <w:t xml:space="preserve">Campos </w:t>
-      </w:r>
-    </w:p>
-    <w:tbl>
-      <w:tblPr>
-        <w:tblStyle w:val="Tabelacomgrade"/>
-        <w:tblW w:w="0" w:type="auto"/>
-        <w:tblLook w:val="04A0" w:firstRow="1" w:lastRow="0" w:firstColumn="1" w:lastColumn="0" w:noHBand="0" w:noVBand="1"/>
-      </w:tblPr>
-      <w:tblGrid>
-        <w:gridCol w:w="2528"/>
-        <w:gridCol w:w="2528"/>
-        <w:gridCol w:w="4833"/>
-      </w:tblGrid>
-      <w:tr>
-        <w:tc>
-          <w:tcPr>
-            <w:tcW w:w="2528" w:type="dxa"/>
-          </w:tcPr>
-          <w:p>
-            <w:pPr>
-              <w:pStyle w:val="Corpodetexto"/>
-              <w:ind w:left="0"/>
-              <w:jc w:val="center"/>
-              <w:rPr>
-                <w:rFonts w:ascii="Arial" w:hAnsi="Arial" w:cs="Arial"/>
-                <w:i/>
-                <w:lang w:val="pt-BR"/>
-              </w:rPr>
-            </w:pPr>
-            <w:r>
-              <w:rPr>
-                <w:rFonts w:ascii="Arial" w:hAnsi="Arial" w:cs="Arial"/>
-                <w:i/>
-                <w:lang w:val="pt-BR"/>
-              </w:rPr>
-              <w:t>Nome</w:t>
-            </w:r>
-          </w:p>
-        </w:tc>
-        <w:tc>
-          <w:tcPr>
-            <w:tcW w:w="2528" w:type="dxa"/>
-          </w:tcPr>
-          <w:p>
-            <w:pPr>
-              <w:pStyle w:val="Corpodetexto"/>
-              <w:ind w:left="0"/>
-              <w:jc w:val="center"/>
-              <w:rPr>
-                <w:rFonts w:ascii="Arial" w:hAnsi="Arial" w:cs="Arial"/>
-                <w:i/>
-                <w:lang w:val="pt-BR"/>
-              </w:rPr>
-            </w:pPr>
-            <w:r>
-              <w:rPr>
-                <w:rFonts w:ascii="Arial" w:hAnsi="Arial" w:cs="Arial"/>
-                <w:i/>
-                <w:lang w:val="pt-BR"/>
-              </w:rPr>
-              <w:t>Tipo</w:t>
-            </w:r>
-          </w:p>
-        </w:tc>
-        <w:tc>
-          <w:tcPr>
-            <w:tcW w:w="4833" w:type="dxa"/>
-          </w:tcPr>
-          <w:p>
-            <w:pPr>
-              <w:pStyle w:val="Corpodetexto"/>
-              <w:ind w:left="0"/>
-              <w:jc w:val="center"/>
-              <w:rPr>
-                <w:rFonts w:ascii="Arial" w:hAnsi="Arial" w:cs="Arial"/>
-                <w:i/>
-                <w:lang w:val="pt-BR"/>
-              </w:rPr>
-            </w:pPr>
-            <w:r>
-              <w:rPr>
-                <w:rFonts w:ascii="Arial" w:hAnsi="Arial" w:cs="Arial"/>
-                <w:i/>
-                <w:lang w:val="pt-BR"/>
-              </w:rPr>
-              <w:t>Descrição e observações</w:t>
-            </w:r>
-          </w:p>
-        </w:tc>
-      </w:tr>
-      <w:tr>
-        <w:tc>
-          <w:tcPr>
-            <w:tcW w:w="2528" w:type="dxa"/>
-          </w:tcPr>
-          <w:p>
-            <w:pPr>
-              <w:pStyle w:val="Corpodetexto"/>
-              <w:ind w:left="0"/>
-              <w:rPr>
-                <w:rFonts w:ascii="Arial" w:hAnsi="Arial" w:cs="Arial"/>
-                <w:lang w:val="pt-BR"/>
-              </w:rPr>
-            </w:pPr>
-            <w:r>
-              <w:rPr>
-                <w:rFonts w:ascii="Arial" w:hAnsi="Arial" w:cs="Arial"/>
-                <w:lang w:val="pt-BR"/>
-              </w:rPr>
-              <w:t>Título</w:t>
-            </w:r>
-          </w:p>
-        </w:tc>
-        <w:tc>
-          <w:tcPr>
-            <w:tcW w:w="2528" w:type="dxa"/>
-          </w:tcPr>
-          <w:p>
-            <w:pPr>
-              <w:pStyle w:val="Corpodetexto"/>
-              <w:ind w:left="0"/>
-              <w:rPr>
-                <w:rFonts w:ascii="Arial" w:hAnsi="Arial" w:cs="Arial"/>
-                <w:lang w:val="pt-BR"/>
-              </w:rPr>
-            </w:pPr>
-            <w:r>
-              <w:rPr>
-                <w:rFonts w:ascii="Arial" w:hAnsi="Arial" w:cs="Arial"/>
-                <w:lang w:val="pt-BR"/>
-              </w:rPr>
-              <w:t>Alfanumérico</w:t>
-            </w:r>
-          </w:p>
-        </w:tc>
-        <w:tc>
-          <w:tcPr>
-            <w:tcW w:w="4833" w:type="dxa"/>
-          </w:tcPr>
-          <w:p>
-            <w:pPr>
-              <w:pStyle w:val="Corpodetexto"/>
-              <w:ind w:left="0"/>
-              <w:rPr>
-                <w:rFonts w:ascii="Arial" w:hAnsi="Arial" w:cs="Arial"/>
-                <w:lang w:val="pt-BR"/>
-              </w:rPr>
-            </w:pPr>
-            <w:r>
-              <w:rPr>
-                <w:rFonts w:ascii="Arial" w:hAnsi="Arial" w:cs="Arial"/>
-                <w:lang w:val="pt-BR"/>
-              </w:rPr>
-              <w:t>Título do item, obrigatório</w:t>
-            </w:r>
-          </w:p>
-        </w:tc>
-      </w:tr>
-      <w:tr>
-        <w:tc>
-          <w:tcPr>
-            <w:tcW w:w="2528" w:type="dxa"/>
-          </w:tcPr>
-          <w:p>
-            <w:pPr>
-              <w:pStyle w:val="Corpodetexto"/>
-              <w:ind w:left="0"/>
-              <w:rPr>
-                <w:rFonts w:ascii="Arial" w:hAnsi="Arial" w:cs="Arial"/>
-                <w:lang w:val="pt-BR"/>
-              </w:rPr>
-            </w:pPr>
-            <w:r>
-              <w:rPr>
-                <w:rFonts w:ascii="Arial" w:hAnsi="Arial" w:cs="Arial"/>
-                <w:lang w:val="pt-BR"/>
-              </w:rPr>
-              <w:t>Descrição</w:t>
-            </w:r>
-          </w:p>
-        </w:tc>
-        <w:tc>
-          <w:tcPr>
-            <w:tcW w:w="2528" w:type="dxa"/>
-          </w:tcPr>
-          <w:p>
-            <w:pPr>
-              <w:pStyle w:val="Corpodetexto"/>
-              <w:ind w:left="0"/>
-              <w:rPr>
-                <w:rFonts w:ascii="Arial" w:hAnsi="Arial" w:cs="Arial"/>
-                <w:lang w:val="pt-BR"/>
-              </w:rPr>
-            </w:pPr>
-            <w:r>
-              <w:rPr>
-                <w:rFonts w:ascii="Arial" w:hAnsi="Arial" w:cs="Arial"/>
-                <w:lang w:val="pt-BR"/>
-              </w:rPr>
-              <w:t>Alfanumérico</w:t>
-            </w:r>
-          </w:p>
-        </w:tc>
-        <w:tc>
-          <w:tcPr>
-            <w:tcW w:w="4833" w:type="dxa"/>
-          </w:tcPr>
-          <w:p>
-            <w:pPr>
-              <w:pStyle w:val="Corpodetexto"/>
-              <w:ind w:left="0"/>
-              <w:rPr>
-                <w:rFonts w:ascii="Arial" w:hAnsi="Arial" w:cs="Arial"/>
-                <w:lang w:val="pt-BR"/>
-              </w:rPr>
-            </w:pPr>
-            <w:r>
-              <w:rPr>
-                <w:rFonts w:ascii="Arial" w:hAnsi="Arial" w:cs="Arial"/>
-                <w:lang w:val="pt-BR"/>
-              </w:rPr>
-              <w:t>Descrição do item, obrigatório com até 300 caracteres.</w:t>
-            </w:r>
-          </w:p>
-        </w:tc>
-      </w:tr>
-      <w:tr>
-        <w:tc>
-          <w:tcPr>
-            <w:tcW w:w="2528" w:type="dxa"/>
-          </w:tcPr>
-          <w:p>
-            <w:pPr>
-              <w:pStyle w:val="Corpodetexto"/>
-              <w:ind w:left="0"/>
-              <w:rPr>
-                <w:rFonts w:ascii="Arial" w:hAnsi="Arial" w:cs="Arial"/>
-                <w:lang w:val="pt-BR"/>
-              </w:rPr>
-            </w:pPr>
-            <w:r>
-              <w:rPr>
-                <w:rFonts w:ascii="Arial" w:hAnsi="Arial" w:cs="Arial"/>
-                <w:lang w:val="pt-BR"/>
-              </w:rPr>
-              <w:t>Preço</w:t>
-            </w:r>
-          </w:p>
-        </w:tc>
-        <w:tc>
-          <w:tcPr>
-            <w:tcW w:w="2528" w:type="dxa"/>
-          </w:tcPr>
-          <w:p>
-            <w:pPr>
-              <w:pStyle w:val="Corpodetexto"/>
-              <w:ind w:left="0"/>
-              <w:rPr>
-                <w:rFonts w:ascii="Arial" w:hAnsi="Arial" w:cs="Arial"/>
-                <w:lang w:val="pt-BR"/>
-              </w:rPr>
-            </w:pPr>
-            <w:r>
-              <w:rPr>
-                <w:rFonts w:ascii="Arial" w:hAnsi="Arial" w:cs="Arial"/>
-                <w:lang w:val="pt-BR"/>
-              </w:rPr>
-              <w:t>Numérico</w:t>
-            </w:r>
-          </w:p>
-        </w:tc>
-        <w:tc>
-          <w:tcPr>
-            <w:tcW w:w="4833" w:type="dxa"/>
-          </w:tcPr>
-          <w:p>
-            <w:pPr>
-              <w:pStyle w:val="Corpodetexto"/>
-              <w:ind w:left="0"/>
-              <w:rPr>
-                <w:rFonts w:ascii="Arial" w:hAnsi="Arial" w:cs="Arial"/>
-                <w:lang w:val="pt-BR"/>
-              </w:rPr>
-            </w:pPr>
-            <w:r>
-              <w:rPr>
-                <w:rFonts w:ascii="Arial" w:hAnsi="Arial" w:cs="Arial"/>
-                <w:lang w:val="pt-BR"/>
-              </w:rPr>
-              <w:t>Preço do item em reais, obrigatório.</w:t>
-            </w:r>
-          </w:p>
-        </w:tc>
-      </w:tr>
-      <w:tr>
-        <w:tc>
-          <w:tcPr>
-            <w:tcW w:w="2528" w:type="dxa"/>
-          </w:tcPr>
-          <w:p>
-            <w:pPr>
-              <w:pStyle w:val="Corpodetexto"/>
-              <w:ind w:left="0"/>
-              <w:rPr>
-                <w:rFonts w:ascii="Arial" w:hAnsi="Arial" w:cs="Arial"/>
-                <w:lang w:val="pt-BR"/>
-              </w:rPr>
-            </w:pPr>
-            <w:r>
-              <w:rPr>
-                <w:rFonts w:ascii="Arial" w:hAnsi="Arial" w:cs="Arial"/>
-                <w:lang w:val="pt-BR"/>
-              </w:rPr>
-              <w:t>Carregar uma foto</w:t>
-            </w:r>
-          </w:p>
-        </w:tc>
-        <w:tc>
-          <w:tcPr>
-            <w:tcW w:w="2528" w:type="dxa"/>
-          </w:tcPr>
-          <w:p>
-            <w:pPr>
-              <w:pStyle w:val="Corpodetexto"/>
-              <w:ind w:left="0"/>
-              <w:rPr>
-                <w:rFonts w:ascii="Arial" w:hAnsi="Arial" w:cs="Arial"/>
-                <w:lang w:val="pt-BR"/>
-              </w:rPr>
-            </w:pPr>
-            <w:r>
-              <w:rPr>
-                <w:rFonts w:ascii="Arial" w:hAnsi="Arial" w:cs="Arial"/>
-                <w:lang w:val="pt-BR"/>
-              </w:rPr>
-              <w:t xml:space="preserve">Arquivo JPG, PNG ou GIF, tamanho máximo de 250 </w:t>
-            </w:r>
-            <w:proofErr w:type="spellStart"/>
-            <w:r>
-              <w:rPr>
-                <w:rFonts w:ascii="Arial" w:hAnsi="Arial" w:cs="Arial"/>
-                <w:lang w:val="pt-BR"/>
-              </w:rPr>
-              <w:t>kb</w:t>
-            </w:r>
-            <w:proofErr w:type="spellEnd"/>
-            <w:r>
-              <w:rPr>
-                <w:rFonts w:ascii="Arial" w:hAnsi="Arial" w:cs="Arial"/>
-                <w:lang w:val="pt-BR"/>
-              </w:rPr>
-              <w:t>.</w:t>
-            </w:r>
-          </w:p>
-        </w:tc>
-        <w:tc>
-          <w:tcPr>
-            <w:tcW w:w="4833" w:type="dxa"/>
-          </w:tcPr>
-          <w:p>
-            <w:pPr>
-              <w:pStyle w:val="Corpodetexto"/>
-              <w:ind w:left="0"/>
-              <w:rPr>
-                <w:rFonts w:ascii="Arial" w:hAnsi="Arial" w:cs="Arial"/>
-                <w:lang w:val="pt-BR"/>
-              </w:rPr>
-            </w:pPr>
-            <w:r>
-              <w:rPr>
-                <w:rFonts w:ascii="Arial" w:hAnsi="Arial" w:cs="Arial"/>
-                <w:lang w:val="pt-BR"/>
-              </w:rPr>
-              <w:t>Abre uma janela do sistema operacional para seleção de arquivo contendo foto do item. Opcional.</w:t>
-            </w:r>
-          </w:p>
-        </w:tc>
-      </w:tr>
-    </w:tbl>
-    <w:p>
-      <w:pPr>
-        <w:pStyle w:val="Corpodetexto"/>
-        <w:ind w:left="0"/>
-        <w:rPr>
-          <w:rFonts w:ascii="Arial" w:hAnsi="Arial" w:cs="Arial"/>
-          <w:lang w:val="pt-BR"/>
-        </w:rPr>
-      </w:pPr>
-    </w:p>
-    <w:p>
-      <w:pPr>
-        <w:pStyle w:val="Ttulo3"/>
-      </w:pPr>
-      <w:r>
-        <w:t>Comandos</w:t>
-      </w:r>
-    </w:p>
-    <w:tbl>
-      <w:tblPr>
-        <w:tblStyle w:val="Tabelacomgrade"/>
-        <w:tblW w:w="0" w:type="auto"/>
-        <w:tblLook w:val="04A0" w:firstRow="1" w:lastRow="0" w:firstColumn="1" w:lastColumn="0" w:noHBand="0" w:noVBand="1"/>
-      </w:tblPr>
-      <w:tblGrid>
-        <w:gridCol w:w="2515"/>
-        <w:gridCol w:w="7447"/>
-      </w:tblGrid>
-      <w:tr>
-        <w:tc>
-          <w:tcPr>
-            <w:tcW w:w="2528" w:type="dxa"/>
-          </w:tcPr>
-          <w:p>
-            <w:pPr>
-              <w:pStyle w:val="Corpodetexto"/>
-              <w:ind w:left="0"/>
-              <w:jc w:val="center"/>
-              <w:rPr>
-                <w:rFonts w:ascii="Arial" w:hAnsi="Arial" w:cs="Arial"/>
-                <w:i/>
-                <w:lang w:val="pt-BR"/>
-              </w:rPr>
-            </w:pPr>
-            <w:r>
-              <w:rPr>
-                <w:rFonts w:ascii="Arial" w:hAnsi="Arial" w:cs="Arial"/>
-                <w:i/>
-                <w:lang w:val="pt-BR"/>
-              </w:rPr>
-              <w:t>Nome</w:t>
-            </w:r>
-          </w:p>
-        </w:tc>
-        <w:tc>
-          <w:tcPr>
-            <w:tcW w:w="7503" w:type="dxa"/>
-          </w:tcPr>
-          <w:p>
-            <w:pPr>
-              <w:pStyle w:val="Corpodetexto"/>
-              <w:ind w:left="0"/>
-              <w:jc w:val="center"/>
-              <w:rPr>
-                <w:rFonts w:ascii="Arial" w:hAnsi="Arial" w:cs="Arial"/>
-                <w:i/>
-                <w:lang w:val="pt-BR"/>
-              </w:rPr>
-            </w:pPr>
-            <w:r>
-              <w:rPr>
-                <w:rFonts w:ascii="Arial" w:hAnsi="Arial" w:cs="Arial"/>
-                <w:i/>
-                <w:lang w:val="pt-BR"/>
-              </w:rPr>
-              <w:t>Ação</w:t>
-            </w:r>
-          </w:p>
-        </w:tc>
-      </w:tr>
-      <w:tr>
-        <w:tc>
-          <w:tcPr>
-            <w:tcW w:w="2528" w:type="dxa"/>
-          </w:tcPr>
-          <w:p>
-            <w:pPr>
-              <w:pStyle w:val="Corpodetexto"/>
-              <w:ind w:left="0"/>
-              <w:rPr>
-                <w:rFonts w:ascii="Arial" w:hAnsi="Arial" w:cs="Arial"/>
-                <w:lang w:val="pt-BR"/>
-              </w:rPr>
-            </w:pPr>
-            <w:r>
-              <w:rPr>
-                <w:rFonts w:ascii="Arial" w:hAnsi="Arial" w:cs="Arial"/>
-                <w:lang w:val="pt-BR"/>
-              </w:rPr>
-              <w:t>Incluir</w:t>
-            </w:r>
-          </w:p>
-        </w:tc>
-        <w:tc>
-          <w:tcPr>
-            <w:tcW w:w="7503" w:type="dxa"/>
-          </w:tcPr>
-          <w:p>
-            <w:pPr>
-              <w:pStyle w:val="Corpodetexto"/>
-              <w:ind w:left="0"/>
-              <w:rPr>
-                <w:rFonts w:ascii="Arial" w:hAnsi="Arial" w:cs="Arial"/>
-                <w:lang w:val="pt-BR"/>
-              </w:rPr>
-            </w:pPr>
-            <w:r>
-              <w:rPr>
-                <w:rFonts w:ascii="Arial" w:hAnsi="Arial" w:cs="Arial"/>
-                <w:lang w:val="pt-BR"/>
-              </w:rPr>
-              <w:t>Incluir o item no menu</w:t>
-            </w:r>
-            <w:r>
-              <w:rPr>
-                <w:rFonts w:ascii="Arial" w:hAnsi="Arial" w:cs="Arial"/>
-                <w:lang w:val="pt-BR"/>
-              </w:rPr>
-              <w:t xml:space="preserve"> e exibe a Interface I02 incluindo o novo item.</w:t>
-            </w:r>
-          </w:p>
-        </w:tc>
-      </w:tr>
-      <w:tr>
-        <w:tc>
-          <w:tcPr>
-            <w:tcW w:w="2528" w:type="dxa"/>
-          </w:tcPr>
-          <w:p>
-            <w:pPr>
-              <w:pStyle w:val="Corpodetexto"/>
-              <w:ind w:left="0"/>
-              <w:rPr>
-                <w:rFonts w:ascii="Arial" w:hAnsi="Arial" w:cs="Arial"/>
-                <w:lang w:val="pt-BR"/>
-              </w:rPr>
-            </w:pPr>
-            <w:r>
-              <w:rPr>
-                <w:rFonts w:ascii="Arial" w:hAnsi="Arial" w:cs="Arial"/>
-                <w:lang w:val="pt-BR"/>
-              </w:rPr>
-              <w:t>Cancelar</w:t>
-            </w:r>
-          </w:p>
-        </w:tc>
-        <w:tc>
-          <w:tcPr>
-            <w:tcW w:w="7503" w:type="dxa"/>
-          </w:tcPr>
-          <w:p>
-            <w:pPr>
-              <w:pStyle w:val="Corpodetexto"/>
-              <w:ind w:left="0"/>
-              <w:rPr>
-                <w:rFonts w:ascii="Arial" w:hAnsi="Arial" w:cs="Arial"/>
-                <w:lang w:val="pt-BR"/>
-              </w:rPr>
-            </w:pPr>
-            <w:r>
-              <w:rPr>
-                <w:rFonts w:ascii="Arial" w:hAnsi="Arial" w:cs="Arial"/>
-                <w:lang w:val="pt-BR"/>
-              </w:rPr>
-              <w:t>Cancela a operação e retorna para a Interface I0</w:t>
-            </w:r>
-            <w:r>
-              <w:rPr>
-                <w:rFonts w:ascii="Arial" w:hAnsi="Arial" w:cs="Arial"/>
-                <w:lang w:val="pt-BR"/>
-              </w:rPr>
-              <w:t>2</w:t>
-            </w:r>
-          </w:p>
-        </w:tc>
-      </w:tr>
-    </w:tbl>
-    <w:p>
-      <w:pPr>
-        <w:pStyle w:val="Corpodetexto"/>
-        <w:ind w:left="0"/>
-        <w:rPr>
-          <w:rFonts w:ascii="Arial" w:hAnsi="Arial" w:cs="Arial"/>
-          <w:lang w:val="pt-BR"/>
-        </w:rPr>
-      </w:pPr>
-    </w:p>
-    <w:p>
-      <w:pPr>
-        <w:pStyle w:val="Ttulo2"/>
-        <w:tabs>
-          <w:tab w:val="clear" w:pos="6313"/>
-        </w:tabs>
-        <w:ind w:left="426"/>
-        <w:rPr>
-          <w:rFonts w:ascii="Arial" w:hAnsi="Arial" w:cs="Arial"/>
-        </w:rPr>
-      </w:pPr>
-      <w:r>
-        <w:rPr>
-          <w:rFonts w:ascii="Arial" w:hAnsi="Arial" w:cs="Arial"/>
-        </w:rPr>
-        <w:lastRenderedPageBreak/>
-        <w:t>Interface I0</w:t>
-      </w:r>
-      <w:r>
-        <w:rPr>
-          <w:rFonts w:ascii="Arial" w:hAnsi="Arial" w:cs="Arial"/>
-        </w:rPr>
-        <w:t>4</w:t>
-      </w:r>
-      <w:r>
-        <w:rPr>
-          <w:rFonts w:ascii="Arial" w:hAnsi="Arial" w:cs="Arial"/>
-        </w:rPr>
-        <w:t xml:space="preserve"> – </w:t>
-      </w:r>
-      <w:r>
-        <w:rPr>
-          <w:rFonts w:ascii="Arial" w:hAnsi="Arial" w:cs="Arial"/>
-        </w:rPr>
-        <w:t>Alteração de Item do Menu</w:t>
-      </w:r>
-    </w:p>
-    <w:p>
-      <w:pPr>
-        <w:pStyle w:val="Ttulo3"/>
-      </w:pPr>
-      <w:r>
-        <w:t>Esboço da Interface</w:t>
-      </w:r>
-    </w:p>
-    <w:p>
-      <w:pPr>
-        <w:pStyle w:val="Corpodetexto"/>
-        <w:ind w:left="709"/>
-        <w:rPr>
-          <w:rFonts w:ascii="Arial" w:hAnsi="Arial" w:cs="Arial"/>
-          <w:lang w:val="pt-BR"/>
-        </w:rPr>
-      </w:pPr>
-      <w:r>
-        <w:rPr>
-          <w:noProof/>
-          <w:snapToGrid/>
-          <w:lang w:val="pt-BR" w:eastAsia="pt-BR"/>
-        </w:rPr>
-        <w:drawing>
-          <wp:inline distT="0" distB="0" distL="0" distR="0" wp14:anchorId="555F6FF7" wp14:editId="52CA5434">
-            <wp:extent cx="3397250" cy="2952372"/>
-            <wp:effectExtent l="0" t="0" r="0" b="0"/>
-            <wp:docPr id="8" name="Imagem 8"/>
-            <wp:cNvGraphicFramePr>
-              <a:graphicFrameLocks xmlns:a="http://schemas.openxmlformats.org/drawingml/2006/main" noChangeAspect="1"/>
-            </wp:cNvGraphicFramePr>
-            <a:graphic xmlns:a="http://schemas.openxmlformats.org/drawingml/2006/main">
-              <a:graphicData uri="http://schemas.openxmlformats.org/drawingml/2006/picture">
-                <pic:pic xmlns:pic="http://schemas.openxmlformats.org/drawingml/2006/picture">
-                  <pic:nvPicPr>
-                    <pic:cNvPr id="1" name=""/>
-                    <pic:cNvPicPr/>
-                  </pic:nvPicPr>
-                  <pic:blipFill>
-                    <a:blip r:embed="rId11"/>
-                    <a:stretch>
-                      <a:fillRect/>
-                    </a:stretch>
-                  </pic:blipFill>
-                  <pic:spPr>
-                    <a:xfrm>
-                      <a:off x="0" y="0"/>
-                      <a:ext cx="3417319" cy="2969813"/>
-                    </a:xfrm>
-                    <a:prstGeom prst="rect">
-                      <a:avLst/>
-                    </a:prstGeom>
-                  </pic:spPr>
-                </pic:pic>
-              </a:graphicData>
-            </a:graphic>
-          </wp:inline>
-        </w:drawing>
-      </w:r>
-    </w:p>
-    <w:p>
-      <w:pPr>
-        <w:pStyle w:val="Ttulo3"/>
-      </w:pPr>
-      <w:r>
-        <w:t>Campos</w:t>
-      </w:r>
-    </w:p>
-    <w:p>
-      <w:pPr>
-        <w:ind w:left="993"/>
-        <w:rPr>
-          <w:rFonts w:ascii="Arial" w:hAnsi="Arial" w:cs="Arial"/>
-          <w:lang w:val="pt-BR"/>
-        </w:rPr>
-      </w:pPr>
-      <w:r>
-        <w:rPr>
-          <w:rFonts w:ascii="Arial" w:hAnsi="Arial" w:cs="Arial"/>
-          <w:lang w:val="pt-BR"/>
-        </w:rPr>
-        <w:t>Os mesmos da Interface I0</w:t>
-      </w:r>
-      <w:r>
-        <w:rPr>
-          <w:rFonts w:ascii="Arial" w:hAnsi="Arial" w:cs="Arial"/>
-          <w:lang w:val="pt-BR"/>
-        </w:rPr>
-        <w:t>3</w:t>
-      </w:r>
-    </w:p>
-    <w:p>
-      <w:pPr>
-        <w:pStyle w:val="Corpodetexto"/>
-        <w:ind w:left="709"/>
-        <w:rPr>
-          <w:rFonts w:ascii="Arial" w:hAnsi="Arial" w:cs="Arial"/>
-          <w:lang w:val="pt-BR"/>
-        </w:rPr>
-      </w:pPr>
-    </w:p>
-    <w:p>
-      <w:pPr>
-        <w:pStyle w:val="Ttulo3"/>
-      </w:pPr>
-      <w:r>
-        <w:t>Comandos</w:t>
-      </w:r>
-    </w:p>
-    <w:tbl>
-      <w:tblPr>
-        <w:tblStyle w:val="Tabelacomgrade"/>
-        <w:tblW w:w="0" w:type="auto"/>
-        <w:tblLook w:val="04A0" w:firstRow="1" w:lastRow="0" w:firstColumn="1" w:lastColumn="0" w:noHBand="0" w:noVBand="1"/>
-      </w:tblPr>
-      <w:tblGrid>
-        <w:gridCol w:w="2515"/>
-        <w:gridCol w:w="7447"/>
-      </w:tblGrid>
-      <w:tr>
-        <w:tc>
-          <w:tcPr>
-            <w:tcW w:w="2528" w:type="dxa"/>
-          </w:tcPr>
-          <w:p>
-            <w:pPr>
-              <w:pStyle w:val="Corpodetexto"/>
-              <w:ind w:left="0"/>
-              <w:jc w:val="center"/>
-              <w:rPr>
-                <w:rFonts w:ascii="Arial" w:hAnsi="Arial" w:cs="Arial"/>
-                <w:i/>
-                <w:lang w:val="pt-BR"/>
-              </w:rPr>
-            </w:pPr>
-            <w:r>
-              <w:rPr>
-                <w:rFonts w:ascii="Arial" w:hAnsi="Arial" w:cs="Arial"/>
-                <w:i/>
-                <w:lang w:val="pt-BR"/>
-              </w:rPr>
-              <w:t>Nome</w:t>
-            </w:r>
-          </w:p>
-        </w:tc>
-        <w:tc>
-          <w:tcPr>
-            <w:tcW w:w="7503" w:type="dxa"/>
-          </w:tcPr>
-          <w:p>
-            <w:pPr>
-              <w:pStyle w:val="Corpodetexto"/>
-              <w:ind w:left="0"/>
-              <w:jc w:val="center"/>
-              <w:rPr>
-                <w:rFonts w:ascii="Arial" w:hAnsi="Arial" w:cs="Arial"/>
-                <w:i/>
-                <w:lang w:val="pt-BR"/>
-              </w:rPr>
-            </w:pPr>
-            <w:r>
-              <w:rPr>
-                <w:rFonts w:ascii="Arial" w:hAnsi="Arial" w:cs="Arial"/>
-                <w:i/>
-                <w:lang w:val="pt-BR"/>
-              </w:rPr>
-              <w:t>Ação</w:t>
-            </w:r>
-          </w:p>
-        </w:tc>
-      </w:tr>
-      <w:tr>
-        <w:tc>
-          <w:tcPr>
-            <w:tcW w:w="2528" w:type="dxa"/>
-          </w:tcPr>
-          <w:p>
-            <w:pPr>
-              <w:pStyle w:val="Corpodetexto"/>
-              <w:ind w:left="0"/>
-              <w:rPr>
-                <w:rFonts w:ascii="Arial" w:hAnsi="Arial" w:cs="Arial"/>
-                <w:lang w:val="pt-BR"/>
-              </w:rPr>
-            </w:pPr>
-            <w:r>
-              <w:rPr>
-                <w:rFonts w:ascii="Arial" w:hAnsi="Arial" w:cs="Arial"/>
-                <w:lang w:val="pt-BR"/>
-              </w:rPr>
-              <w:t>Alterar</w:t>
-            </w:r>
-          </w:p>
-        </w:tc>
-        <w:tc>
-          <w:tcPr>
-            <w:tcW w:w="7503" w:type="dxa"/>
-          </w:tcPr>
-          <w:p>
-            <w:pPr>
-              <w:pStyle w:val="Corpodetexto"/>
-              <w:ind w:left="0"/>
-              <w:rPr>
-                <w:rFonts w:ascii="Arial" w:hAnsi="Arial" w:cs="Arial"/>
-                <w:lang w:val="pt-BR"/>
-              </w:rPr>
-            </w:pPr>
-            <w:r>
-              <w:rPr>
-                <w:rFonts w:ascii="Arial" w:hAnsi="Arial" w:cs="Arial"/>
-                <w:lang w:val="pt-BR"/>
-              </w:rPr>
-              <w:t>Altera os dados do item e exibe a Interface I02 com os dados atualizados.</w:t>
-            </w:r>
-          </w:p>
-        </w:tc>
-      </w:tr>
-      <w:tr>
-        <w:tc>
-          <w:tcPr>
-            <w:tcW w:w="2528" w:type="dxa"/>
-          </w:tcPr>
-          <w:p>
-            <w:pPr>
-              <w:pStyle w:val="Corpodetexto"/>
-              <w:ind w:left="0"/>
-              <w:rPr>
-                <w:rFonts w:ascii="Arial" w:hAnsi="Arial" w:cs="Arial"/>
-                <w:lang w:val="pt-BR"/>
-              </w:rPr>
-            </w:pPr>
-            <w:r>
-              <w:rPr>
-                <w:rFonts w:ascii="Arial" w:hAnsi="Arial" w:cs="Arial"/>
-                <w:lang w:val="pt-BR"/>
-              </w:rPr>
-              <w:t>Cancelar</w:t>
-            </w:r>
-          </w:p>
-        </w:tc>
-        <w:tc>
-          <w:tcPr>
-            <w:tcW w:w="7503" w:type="dxa"/>
-          </w:tcPr>
-          <w:p>
-            <w:pPr>
-              <w:pStyle w:val="Corpodetexto"/>
-              <w:ind w:left="0"/>
-              <w:rPr>
-                <w:rFonts w:ascii="Arial" w:hAnsi="Arial" w:cs="Arial"/>
-                <w:lang w:val="pt-BR"/>
-              </w:rPr>
-            </w:pPr>
-            <w:r>
-              <w:rPr>
-                <w:rFonts w:ascii="Arial" w:hAnsi="Arial" w:cs="Arial"/>
-                <w:lang w:val="pt-BR"/>
-              </w:rPr>
-              <w:t>Cancela a operação e retorna para a Interface I02</w:t>
-            </w:r>
-          </w:p>
-        </w:tc>
-      </w:tr>
-    </w:tbl>
-    <w:p>
-      <w:pPr>
-        <w:pStyle w:val="Corpodetexto"/>
-        <w:ind w:left="709"/>
-        <w:rPr>
-          <w:rFonts w:ascii="Arial" w:hAnsi="Arial" w:cs="Arial"/>
-          <w:lang w:val="pt-BR"/>
-        </w:rPr>
-      </w:pPr>
-    </w:p>
-    <w:p>
-      <w:pPr>
-        <w:pStyle w:val="Corpodetexto"/>
-        <w:ind w:left="0"/>
-        <w:rPr>
-          <w:rFonts w:ascii="Arial" w:hAnsi="Arial" w:cs="Arial"/>
-          <w:lang w:val="pt-BR"/>
-        </w:rPr>
-      </w:pPr>
-    </w:p>
-    <w:p>
-      <w:pPr>
         <w:pStyle w:val="Ttulo1"/>
         <w:ind w:left="357" w:hanging="357"/>
         <w:rPr>
@@ -2504,7 +831,7 @@
           <w:szCs w:val="24"/>
         </w:rPr>
       </w:pPr>
-      <w:bookmarkStart w:id="18" w:name="_Toc350264739"/>
+      <w:bookmarkStart w:id="17" w:name="_Toc350264739"/>
       <w:r>
         <w:rPr>
           <w:rFonts w:cs="Arial"/>
@@ -2512,6 +839,17 @@
         </w:rPr>
         <w:t>Regras de Negócio Específicas</w:t>
       </w:r>
+      <w:bookmarkEnd w:id="17"/>
+    </w:p>
+    <w:p>
+      <w:pPr>
+        <w:pStyle w:val="Corpodetexto"/>
+        <w:rPr>
+          <w:rFonts w:ascii="Arial" w:hAnsi="Arial" w:cs="Arial"/>
+          <w:lang w:val="pt-BR"/>
+        </w:rPr>
+      </w:pPr>
+      <w:bookmarkStart w:id="18" w:name="_RN01_–_Geração"/>
       <w:bookmarkEnd w:id="18"/>
     </w:p>
     <w:p>
@@ -2522,8 +860,13 @@
           <w:lang w:val="pt-BR"/>
         </w:rPr>
       </w:pPr>
-      <w:bookmarkStart w:id="19" w:name="_RN01_–_Geração"/>
-      <w:bookmarkEnd w:id="19"/>
+      <w:r>
+        <w:rPr>
+          <w:rFonts w:ascii="Arial" w:hAnsi="Arial" w:cs="Arial"/>
+          <w:lang w:val="pt-BR"/>
+        </w:rPr>
+        <w:t>Nenhuma.</w:t>
+      </w:r>
     </w:p>
     <w:p>
       <w:pPr>
@@ -2533,28 +876,10 @@
           <w:lang w:val="pt-BR"/>
         </w:rPr>
       </w:pPr>
-      <w:r>
-        <w:rPr>
-          <w:rFonts w:ascii="Arial" w:hAnsi="Arial" w:cs="Arial"/>
-          <w:lang w:val="pt-BR"/>
-        </w:rPr>
-        <w:t>Nenhuma.</w:t>
-      </w:r>
-    </w:p>
-    <w:p>
-      <w:pPr>
-        <w:pStyle w:val="Corpodetexto"/>
-        <w:rPr>
-          <w:rFonts w:ascii="Arial" w:hAnsi="Arial" w:cs="Arial"/>
-          <w:lang w:val="pt-BR"/>
-        </w:rPr>
-      </w:pPr>
-      <w:bookmarkStart w:id="20" w:name="_GoBack"/>
-      <w:bookmarkEnd w:id="20"/>
     </w:p>
     <w:sectPr>
-      <w:headerReference w:type="default" r:id="rId12"/>
-      <w:footerReference w:type="default" r:id="rId13"/>
+      <w:headerReference w:type="default" r:id="rId11"/>
+      <w:footerReference w:type="default" r:id="rId12"/>
       <w:endnotePr>
         <w:numFmt w:val="decimal"/>
       </w:endnotePr>
@@ -2749,7 +1074,7 @@
               <w:noProof/>
               <w:lang w:val="pt-BR"/>
             </w:rPr>
-            <w:t>4</w:t>
+            <w:t>2</w:t>
           </w:r>
           <w:r>
             <w:rPr>
@@ -3661,6 +1986,15 @@
     <w:abstractNumId w:val="0"/>
   </w:num>
   <w:num w:numId="42">
+    <w:abstractNumId w:val="0"/>
+  </w:num>
+  <w:num w:numId="43">
+    <w:abstractNumId w:val="0"/>
+  </w:num>
+  <w:num w:numId="44">
+    <w:abstractNumId w:val="0"/>
+  </w:num>
+  <w:num w:numId="45">
     <w:abstractNumId w:val="0"/>
   </w:num>
   <w:numIdMacAtCleanup w:val="3"/>
@@ -4802,6 +3136,16 @@
       <w:lang w:val="en-US" w:eastAsia="en-US"/>
     </w:rPr>
   </w:style>
+  <w:style w:type="character" w:styleId="TextodoEspaoReservado">
+    <w:name w:val="Placeholder Text"/>
+    <w:basedOn w:val="Fontepargpadro"/>
+    <w:uiPriority w:val="99"/>
+    <w:semiHidden/>
+    <w:rsid w:val="003F1050"/>
+    <w:rPr>
+      <w:color w:val="808080"/>
+    </w:rPr>
+  </w:style>
 </w:styles>
 </file>
 
@@ -5093,7 +3437,7 @@
 </file>
 
 <file path=customXml/itemProps1.xml><?xml version="1.0" encoding="utf-8"?>
-<ds:datastoreItem xmlns:ds="http://schemas.openxmlformats.org/officeDocument/2006/customXml" ds:itemID="{166092A5-ABF0-452E-AC27-82EA6CA76B52}">
+<ds:datastoreItem xmlns:ds="http://schemas.openxmlformats.org/officeDocument/2006/customXml" ds:itemID="{4840EAC2-969A-424A-B78D-D39805F499BC}">
   <ds:schemaRefs>
     <ds:schemaRef ds:uri="http://schemas.openxmlformats.org/officeDocument/2006/bibliography"/>
   </ds:schemaRefs>

</xml_diff>